<commit_message>
Update on 12/04/2020 at 16:25
</commit_message>
<xml_diff>
--- a/Documents/Safeguarding/Confidential Reporting Policy.docx
+++ b/Documents/Safeguarding/Confidential Reporting Policy.docx
@@ -1034,27 +1034,6 @@
     </w:p>
     <w:p>
       <w:pPr>
-        <w:spacing w:after="0" w:line="244" w:lineRule="auto"/>
-        <w:ind w:left="101" w:right="4024"/>
-        <w:rPr>
-          <w:rFonts w:ascii="Candara" w:eastAsia="Candara" w:hAnsi="Candara" w:cs="Arial"/>
-          <w:sz w:val="24"/>
-          <w:szCs w:val="16"/>
-          <w:lang w:val="en-US"/>
-        </w:rPr>
-      </w:pPr>
-      <w:r>
-        <w:rPr>
-          <w:rFonts w:ascii="Candara" w:eastAsia="Candara" w:hAnsi="Candara" w:cs="Arial"/>
-          <w:sz w:val="24"/>
-          <w:szCs w:val="16"/>
-          <w:lang w:val="en-US"/>
-        </w:rPr>
-        <w:t>Whistle Blowing Policy</w:t>
-      </w:r>
-    </w:p>
-    <w:p>
-      <w:pPr>
         <w:spacing w:before="7" w:after="0" w:line="180" w:lineRule="exact"/>
         <w:rPr>
           <w:rFonts w:ascii="Candara" w:eastAsia="Times New Roman" w:hAnsi="Candara" w:cs="Arial"/>
@@ -1063,6 +1042,8 @@
           <w:lang w:val="en-US"/>
         </w:rPr>
       </w:pPr>
+      <w:bookmarkStart w:id="0" w:name="_GoBack"/>
+      <w:bookmarkEnd w:id="0"/>
     </w:p>
     <w:p>
       <w:pPr>
@@ -1171,8 +1152,6 @@
         </w:rPr>
         <w:t xml:space="preserve"> February 2020</w:t>
       </w:r>
-      <w:bookmarkStart w:id="0" w:name="_GoBack"/>
-      <w:bookmarkEnd w:id="0"/>
     </w:p>
     <w:p>
       <w:pPr>
@@ -1396,25 +1375,7 @@
           <w:sz w:val="24"/>
           <w:szCs w:val="24"/>
         </w:rPr>
-        <w:t xml:space="preserve">This act protects workers who ‘blow the whistle’ about wrongdoing. It makes provision about the kinds of disclosures, which may be protected; the circumstances in which the disclosures are protected; and the persons who may be protected. The provisions introduced by the act protect most workers from being subjected to a detriment by their employer. Detriment may take </w:t>
-      </w:r>
-      <w:proofErr w:type="gramStart"/>
-      <w:r>
-        <w:rPr>
-          <w:rFonts w:ascii="Candara" w:hAnsi="Candara"/>
-          <w:sz w:val="24"/>
-          <w:szCs w:val="24"/>
-        </w:rPr>
-        <w:t>a number of</w:t>
-      </w:r>
-      <w:proofErr w:type="gramEnd"/>
-      <w:r>
-        <w:rPr>
-          <w:rFonts w:ascii="Candara" w:hAnsi="Candara"/>
-          <w:sz w:val="24"/>
-          <w:szCs w:val="24"/>
-        </w:rPr>
-        <w:t xml:space="preserve"> forms, such as denial of promotion, facilities or training opportunities which the employer would otherwise have offered. Employees </w:t>
+        <w:t xml:space="preserve">This act protects workers who ‘blow the whistle’ about wrongdoing. It makes provision about the kinds of disclosures, which may be protected; the circumstances in which the disclosures are protected; and the persons who may be protected. The provisions introduced by the act protect most workers from being subjected to a detriment by their employer. Detriment may take a number of forms, such as denial of promotion, facilities or training opportunities which the employer would otherwise have offered. Employees </w:t>
       </w:r>
       <w:r>
         <w:rPr>
@@ -2654,25 +2615,7 @@
           <w:sz w:val="24"/>
           <w:szCs w:val="24"/>
         </w:rPr>
-        <w:t xml:space="preserve"> the factors to be </w:t>
-      </w:r>
-      <w:proofErr w:type="gramStart"/>
-      <w:r>
-        <w:rPr>
-          <w:rFonts w:ascii="Candara" w:hAnsi="Candara"/>
-          <w:sz w:val="24"/>
-          <w:szCs w:val="24"/>
-        </w:rPr>
-        <w:t>taken into account</w:t>
-      </w:r>
-      <w:proofErr w:type="gramEnd"/>
-      <w:r>
-        <w:rPr>
-          <w:rFonts w:ascii="Candara" w:hAnsi="Candara"/>
-          <w:sz w:val="24"/>
-          <w:szCs w:val="24"/>
-        </w:rPr>
-        <w:t xml:space="preserve"> would include: </w:t>
+        <w:t xml:space="preserve"> the factors to be taken into account would include: </w:t>
       </w:r>
     </w:p>
     <w:p>
@@ -2858,25 +2801,7 @@
           <w:sz w:val="24"/>
           <w:szCs w:val="24"/>
         </w:rPr>
-        <w:t xml:space="preserve">Staff may find it easier to raise the matter if there are two (or more) staff who have had the same experience or concerns. The earlier concerns are expressed the easier it is to </w:t>
-      </w:r>
-      <w:proofErr w:type="gramStart"/>
-      <w:r>
-        <w:rPr>
-          <w:rFonts w:ascii="Candara" w:hAnsi="Candara"/>
-          <w:sz w:val="24"/>
-          <w:szCs w:val="24"/>
-        </w:rPr>
-        <w:t>take action</w:t>
-      </w:r>
-      <w:proofErr w:type="gramEnd"/>
-      <w:r>
-        <w:rPr>
-          <w:rFonts w:ascii="Candara" w:hAnsi="Candara"/>
-          <w:sz w:val="24"/>
-          <w:szCs w:val="24"/>
-        </w:rPr>
-        <w:t xml:space="preserve">. Staff may wish to speak to their trade union representative or colleague before making a disclosure. </w:t>
+        <w:t xml:space="preserve">Staff may find it easier to raise the matter if there are two (or more) staff who have had the same experience or concerns. The earlier concerns are expressed the easier it is to take action. Staff may wish to speak to their trade union representative or colleague before making a disclosure. </w:t>
       </w:r>
     </w:p>
     <w:p>
@@ -4206,25 +4131,7 @@
           <w:sz w:val="24"/>
           <w:szCs w:val="24"/>
         </w:rPr>
-        <w:t xml:space="preserve">, s/he should ensure that confidential information is not disclosed. Staff should check with the contact point about matters of confidentiality. This procedure has been written </w:t>
-      </w:r>
-      <w:proofErr w:type="gramStart"/>
-      <w:r>
-        <w:rPr>
-          <w:rFonts w:ascii="Candara" w:hAnsi="Candara"/>
-          <w:sz w:val="24"/>
-          <w:szCs w:val="24"/>
-        </w:rPr>
-        <w:t>taking into account</w:t>
-      </w:r>
-      <w:proofErr w:type="gramEnd"/>
-      <w:r>
-        <w:rPr>
-          <w:rFonts w:ascii="Candara" w:hAnsi="Candara"/>
-          <w:sz w:val="24"/>
-          <w:szCs w:val="24"/>
-        </w:rPr>
-        <w:t xml:space="preserve"> the terms of the Public Interest Disclosure Act 1998, which protects workers making disclosures about certain matters of concern where those disclosures are made in accordance with the act’s provisions. </w:t>
+        <w:t xml:space="preserve">, s/he should ensure that confidential information is not disclosed. Staff should check with the contact point about matters of confidentiality. This procedure has been written taking into account the terms of the Public Interest Disclosure Act 1998, which protects workers making disclosures about certain matters of concern where those disclosures are made in accordance with the act’s provisions. </w:t>
       </w:r>
     </w:p>
     <w:p>
@@ -4995,6 +4902,7 @@
     <w:lsdException w:name="HTML Sample" w:semiHidden="1" w:unhideWhenUsed="1"/>
     <w:lsdException w:name="HTML Typewriter" w:semiHidden="1" w:unhideWhenUsed="1"/>
     <w:lsdException w:name="HTML Variable" w:semiHidden="1" w:unhideWhenUsed="1"/>
+    <w:lsdException w:name="Normal Table" w:semiHidden="1" w:unhideWhenUsed="1"/>
     <w:lsdException w:name="annotation subject" w:semiHidden="1" w:unhideWhenUsed="1"/>
     <w:lsdException w:name="No List" w:semiHidden="1" w:unhideWhenUsed="1"/>
     <w:lsdException w:name="Outline List 1" w:semiHidden="1" w:unhideWhenUsed="1"/>
@@ -5040,9 +4948,11 @@
     <w:lsdException w:name="Table Subtle 1" w:semiHidden="1" w:unhideWhenUsed="1"/>
     <w:lsdException w:name="Table Subtle 2" w:semiHidden="1" w:unhideWhenUsed="1"/>
     <w:lsdException w:name="Table Web 1" w:semiHidden="1" w:unhideWhenUsed="1"/>
+    <w:lsdException w:name="Table Web 2" w:semiHidden="1" w:unhideWhenUsed="1"/>
     <w:lsdException w:name="Table Web 3" w:semiHidden="1" w:unhideWhenUsed="1"/>
     <w:lsdException w:name="Balloon Text" w:semiHidden="1" w:unhideWhenUsed="1"/>
     <w:lsdException w:name="Table Grid" w:uiPriority="39"/>
+    <w:lsdException w:name="Table Theme" w:semiHidden="1" w:unhideWhenUsed="1"/>
     <w:lsdException w:name="Placeholder Text" w:semiHidden="1"/>
     <w:lsdException w:name="No Spacing" w:uiPriority="1" w:qFormat="1"/>
     <w:lsdException w:name="Light Shading" w:uiPriority="60"/>

</xml_diff>

<commit_message>
Update on 28/04/2020 at 14:46
</commit_message>
<xml_diff>
--- a/Documents/Safeguarding/Confidential Reporting Policy.docx
+++ b/Documents/Safeguarding/Confidential Reporting Policy.docx
@@ -1042,8 +1042,134 @@
           <w:lang w:val="en-US"/>
         </w:rPr>
       </w:pPr>
+    </w:p>
+    <w:p>
+      <w:pPr>
+        <w:spacing w:before="59" w:after="0" w:line="240" w:lineRule="auto"/>
+        <w:ind w:right="223"/>
+        <w:rPr>
+          <w:rFonts w:ascii="Candara" w:eastAsia="Candara" w:hAnsi="Candara" w:cs="Arial"/>
+          <w:b/>
+          <w:spacing w:val="1"/>
+          <w:sz w:val="24"/>
+          <w:szCs w:val="16"/>
+          <w:lang w:val="en-US"/>
+        </w:rPr>
+      </w:pPr>
+      <w:r>
+        <w:rPr>
+          <w:rFonts w:ascii="Candara" w:eastAsia="Candara" w:hAnsi="Candara" w:cs="Arial"/>
+          <w:b/>
+          <w:spacing w:val="1"/>
+          <w:sz w:val="24"/>
+          <w:szCs w:val="16"/>
+          <w:lang w:val="en-US"/>
+        </w:rPr>
+        <w:t>Approved by:</w:t>
+      </w:r>
+    </w:p>
+    <w:p>
+      <w:pPr>
+        <w:spacing w:before="59" w:after="0" w:line="240" w:lineRule="auto"/>
+        <w:ind w:right="223"/>
+        <w:rPr>
+          <w:rFonts w:ascii="Candara" w:eastAsia="Candara" w:hAnsi="Candara" w:cs="Arial"/>
+          <w:spacing w:val="1"/>
+          <w:sz w:val="24"/>
+          <w:szCs w:val="16"/>
+          <w:lang w:val="en-US"/>
+        </w:rPr>
+      </w:pPr>
+      <w:r>
+        <w:rPr>
+          <w:rFonts w:ascii="Candara" w:eastAsia="Candara" w:hAnsi="Candara" w:cs="Arial"/>
+          <w:b/>
+          <w:spacing w:val="1"/>
+          <w:sz w:val="24"/>
+          <w:szCs w:val="16"/>
+          <w:lang w:val="en-US"/>
+        </w:rPr>
+        <w:t xml:space="preserve">Proprietor: </w:t>
+      </w:r>
+      <w:r>
+        <w:rPr>
+          <w:rFonts w:ascii="Candara" w:eastAsia="Candara" w:hAnsi="Candara" w:cs="Arial"/>
+          <w:spacing w:val="1"/>
+          <w:sz w:val="24"/>
+          <w:szCs w:val="16"/>
+          <w:lang w:val="en-US"/>
+        </w:rPr>
+        <w:t>Ellis Wells</w:t>
+      </w:r>
+    </w:p>
+    <w:p>
+      <w:pPr>
+        <w:spacing w:after="0" w:line="200" w:lineRule="exact"/>
+        <w:rPr>
+          <w:rFonts w:ascii="Candara" w:eastAsia="Times New Roman" w:hAnsi="Candara" w:cs="Arial"/>
+          <w:sz w:val="24"/>
+          <w:szCs w:val="20"/>
+          <w:lang w:val="en-US"/>
+        </w:rPr>
+      </w:pPr>
+      <w:r>
+        <w:rPr>
+          <w:rFonts w:ascii="Candara" w:eastAsia="Times New Roman" w:hAnsi="Candara" w:cs="Arial"/>
+          <w:b/>
+          <w:sz w:val="24"/>
+          <w:szCs w:val="20"/>
+          <w:lang w:val="en-US"/>
+        </w:rPr>
+        <w:t xml:space="preserve">Date: </w:t>
+      </w:r>
+      <w:r>
+        <w:rPr>
+          <w:rFonts w:ascii="Candara" w:eastAsia="Times New Roman" w:hAnsi="Candara" w:cs="Arial"/>
+          <w:sz w:val="24"/>
+          <w:szCs w:val="20"/>
+          <w:lang w:val="en-US"/>
+        </w:rPr>
+        <w:t>9</w:t>
+      </w:r>
+      <w:r>
+        <w:rPr>
+          <w:rFonts w:ascii="Candara" w:eastAsia="Times New Roman" w:hAnsi="Candara" w:cs="Arial"/>
+          <w:sz w:val="24"/>
+          <w:szCs w:val="20"/>
+          <w:vertAlign w:val="superscript"/>
+          <w:lang w:val="en-US"/>
+        </w:rPr>
+        <w:t>th</w:t>
+      </w:r>
+      <w:r>
+        <w:rPr>
+          <w:rFonts w:ascii="Candara" w:eastAsia="Times New Roman" w:hAnsi="Candara" w:cs="Arial"/>
+          <w:sz w:val="24"/>
+          <w:szCs w:val="20"/>
+          <w:lang w:val="en-US"/>
+        </w:rPr>
+        <w:t xml:space="preserve"> </w:t>
+      </w:r>
+      <w:r>
+        <w:rPr>
+          <w:rFonts w:ascii="Candara" w:eastAsia="Times New Roman" w:hAnsi="Candara" w:cs="Arial"/>
+          <w:sz w:val="24"/>
+          <w:szCs w:val="20"/>
+          <w:lang w:val="en-US"/>
+        </w:rPr>
+        <w:t>April</w:t>
+      </w:r>
       <w:bookmarkStart w:id="0" w:name="_GoBack"/>
       <w:bookmarkEnd w:id="0"/>
+      <w:r>
+        <w:rPr>
+          <w:rFonts w:ascii="Candara" w:eastAsia="Times New Roman" w:hAnsi="Candara" w:cs="Arial"/>
+          <w:sz w:val="24"/>
+          <w:szCs w:val="20"/>
+          <w:lang w:val="en-US"/>
+        </w:rPr>
+        <w:t xml:space="preserve"> 2020</w:t>
+      </w:r>
     </w:p>
     <w:p>
       <w:pPr>
@@ -1058,114 +1184,6 @@
           <w:lang w:val="en-US"/>
         </w:rPr>
       </w:pPr>
-      <w:r>
-        <w:rPr>
-          <w:rFonts w:ascii="Candara" w:eastAsia="Candara" w:hAnsi="Candara" w:cs="Arial"/>
-          <w:b/>
-          <w:spacing w:val="1"/>
-          <w:sz w:val="24"/>
-          <w:szCs w:val="16"/>
-          <w:lang w:val="en-US"/>
-        </w:rPr>
-        <w:t>Approved by:</w:t>
-      </w:r>
-    </w:p>
-    <w:p>
-      <w:pPr>
-        <w:spacing w:before="59" w:after="0" w:line="240" w:lineRule="auto"/>
-        <w:ind w:right="223"/>
-        <w:rPr>
-          <w:rFonts w:ascii="Candara" w:eastAsia="Candara" w:hAnsi="Candara" w:cs="Arial"/>
-          <w:spacing w:val="1"/>
-          <w:sz w:val="24"/>
-          <w:szCs w:val="16"/>
-          <w:lang w:val="en-US"/>
-        </w:rPr>
-      </w:pPr>
-      <w:r>
-        <w:rPr>
-          <w:rFonts w:ascii="Candara" w:eastAsia="Candara" w:hAnsi="Candara" w:cs="Arial"/>
-          <w:b/>
-          <w:spacing w:val="1"/>
-          <w:sz w:val="24"/>
-          <w:szCs w:val="16"/>
-          <w:lang w:val="en-US"/>
-        </w:rPr>
-        <w:t xml:space="preserve">Proprietor: </w:t>
-      </w:r>
-      <w:r>
-        <w:rPr>
-          <w:rFonts w:ascii="Candara" w:eastAsia="Candara" w:hAnsi="Candara" w:cs="Arial"/>
-          <w:spacing w:val="1"/>
-          <w:sz w:val="24"/>
-          <w:szCs w:val="16"/>
-          <w:lang w:val="en-US"/>
-        </w:rPr>
-        <w:t>Ellis Wells</w:t>
-      </w:r>
-    </w:p>
-    <w:p>
-      <w:pPr>
-        <w:spacing w:after="0" w:line="200" w:lineRule="exact"/>
-        <w:rPr>
-          <w:rFonts w:ascii="Candara" w:eastAsia="Times New Roman" w:hAnsi="Candara" w:cs="Arial"/>
-          <w:sz w:val="24"/>
-          <w:szCs w:val="20"/>
-          <w:lang w:val="en-US"/>
-        </w:rPr>
-      </w:pPr>
-      <w:r>
-        <w:rPr>
-          <w:rFonts w:ascii="Candara" w:eastAsia="Times New Roman" w:hAnsi="Candara" w:cs="Arial"/>
-          <w:b/>
-          <w:sz w:val="24"/>
-          <w:szCs w:val="20"/>
-          <w:lang w:val="en-US"/>
-        </w:rPr>
-        <w:t xml:space="preserve">Date: </w:t>
-      </w:r>
-      <w:r>
-        <w:rPr>
-          <w:rFonts w:ascii="Candara" w:eastAsia="Times New Roman" w:hAnsi="Candara" w:cs="Arial"/>
-          <w:sz w:val="24"/>
-          <w:szCs w:val="20"/>
-          <w:lang w:val="en-US"/>
-        </w:rPr>
-        <w:t>18</w:t>
-      </w:r>
-      <w:r>
-        <w:rPr>
-          <w:rFonts w:ascii="Candara" w:eastAsia="Times New Roman" w:hAnsi="Candara" w:cs="Arial"/>
-          <w:sz w:val="24"/>
-          <w:szCs w:val="20"/>
-          <w:vertAlign w:val="superscript"/>
-          <w:lang w:val="en-US"/>
-        </w:rPr>
-        <w:t>th</w:t>
-      </w:r>
-      <w:r>
-        <w:rPr>
-          <w:rFonts w:ascii="Candara" w:eastAsia="Times New Roman" w:hAnsi="Candara" w:cs="Arial"/>
-          <w:sz w:val="24"/>
-          <w:szCs w:val="20"/>
-          <w:lang w:val="en-US"/>
-        </w:rPr>
-        <w:t xml:space="preserve"> February 2020</w:t>
-      </w:r>
-    </w:p>
-    <w:p>
-      <w:pPr>
-        <w:spacing w:before="59" w:after="0" w:line="240" w:lineRule="auto"/>
-        <w:ind w:right="223"/>
-        <w:rPr>
-          <w:rFonts w:ascii="Candara" w:eastAsia="Candara" w:hAnsi="Candara" w:cs="Arial"/>
-          <w:b/>
-          <w:spacing w:val="1"/>
-          <w:sz w:val="24"/>
-          <w:szCs w:val="16"/>
-          <w:lang w:val="en-US"/>
-        </w:rPr>
-      </w:pPr>
     </w:p>
     <w:p>
       <w:pPr>
@@ -1375,7 +1393,25 @@
           <w:sz w:val="24"/>
           <w:szCs w:val="24"/>
         </w:rPr>
-        <w:t xml:space="preserve">This act protects workers who ‘blow the whistle’ about wrongdoing. It makes provision about the kinds of disclosures, which may be protected; the circumstances in which the disclosures are protected; and the persons who may be protected. The provisions introduced by the act protect most workers from being subjected to a detriment by their employer. Detriment may take a number of forms, such as denial of promotion, facilities or training opportunities which the employer would otherwise have offered. Employees </w:t>
+        <w:t xml:space="preserve">This act protects workers who ‘blow the whistle’ about wrongdoing. It makes provision about the kinds of disclosures, which may be protected; the circumstances in which the disclosures are protected; and the persons who may be protected. The provisions introduced by the act protect most workers from being subjected to a detriment by their employer. Detriment may take </w:t>
+      </w:r>
+      <w:proofErr w:type="gramStart"/>
+      <w:r>
+        <w:rPr>
+          <w:rFonts w:ascii="Candara" w:hAnsi="Candara"/>
+          <w:sz w:val="24"/>
+          <w:szCs w:val="24"/>
+        </w:rPr>
+        <w:t>a number of</w:t>
+      </w:r>
+      <w:proofErr w:type="gramEnd"/>
+      <w:r>
+        <w:rPr>
+          <w:rFonts w:ascii="Candara" w:hAnsi="Candara"/>
+          <w:sz w:val="24"/>
+          <w:szCs w:val="24"/>
+        </w:rPr>
+        <w:t xml:space="preserve"> forms, such as denial of promotion, facilities or training opportunities which the employer would otherwise have offered. Employees </w:t>
       </w:r>
       <w:r>
         <w:rPr>
@@ -2615,7 +2651,25 @@
           <w:sz w:val="24"/>
           <w:szCs w:val="24"/>
         </w:rPr>
-        <w:t xml:space="preserve"> the factors to be taken into account would include: </w:t>
+        <w:t xml:space="preserve"> the factors to be </w:t>
+      </w:r>
+      <w:proofErr w:type="gramStart"/>
+      <w:r>
+        <w:rPr>
+          <w:rFonts w:ascii="Candara" w:hAnsi="Candara"/>
+          <w:sz w:val="24"/>
+          <w:szCs w:val="24"/>
+        </w:rPr>
+        <w:t>taken into account</w:t>
+      </w:r>
+      <w:proofErr w:type="gramEnd"/>
+      <w:r>
+        <w:rPr>
+          <w:rFonts w:ascii="Candara" w:hAnsi="Candara"/>
+          <w:sz w:val="24"/>
+          <w:szCs w:val="24"/>
+        </w:rPr>
+        <w:t xml:space="preserve"> would include: </w:t>
       </w:r>
     </w:p>
     <w:p>
@@ -2801,7 +2855,25 @@
           <w:sz w:val="24"/>
           <w:szCs w:val="24"/>
         </w:rPr>
-        <w:t xml:space="preserve">Staff may find it easier to raise the matter if there are two (or more) staff who have had the same experience or concerns. The earlier concerns are expressed the easier it is to take action. Staff may wish to speak to their trade union representative or colleague before making a disclosure. </w:t>
+        <w:t xml:space="preserve">Staff may find it easier to raise the matter if there are two (or more) staff who have had the same experience or concerns. The earlier concerns are expressed the easier it is to </w:t>
+      </w:r>
+      <w:proofErr w:type="gramStart"/>
+      <w:r>
+        <w:rPr>
+          <w:rFonts w:ascii="Candara" w:hAnsi="Candara"/>
+          <w:sz w:val="24"/>
+          <w:szCs w:val="24"/>
+        </w:rPr>
+        <w:t>take action</w:t>
+      </w:r>
+      <w:proofErr w:type="gramEnd"/>
+      <w:r>
+        <w:rPr>
+          <w:rFonts w:ascii="Candara" w:hAnsi="Candara"/>
+          <w:sz w:val="24"/>
+          <w:szCs w:val="24"/>
+        </w:rPr>
+        <w:t xml:space="preserve">. Staff may wish to speak to their trade union representative or colleague before making a disclosure. </w:t>
       </w:r>
     </w:p>
     <w:p>
@@ -4131,7 +4203,25 @@
           <w:sz w:val="24"/>
           <w:szCs w:val="24"/>
         </w:rPr>
-        <w:t xml:space="preserve">, s/he should ensure that confidential information is not disclosed. Staff should check with the contact point about matters of confidentiality. This procedure has been written taking into account the terms of the Public Interest Disclosure Act 1998, which protects workers making disclosures about certain matters of concern where those disclosures are made in accordance with the act’s provisions. </w:t>
+        <w:t xml:space="preserve">, s/he should ensure that confidential information is not disclosed. Staff should check with the contact point about matters of confidentiality. This procedure has been written </w:t>
+      </w:r>
+      <w:proofErr w:type="gramStart"/>
+      <w:r>
+        <w:rPr>
+          <w:rFonts w:ascii="Candara" w:hAnsi="Candara"/>
+          <w:sz w:val="24"/>
+          <w:szCs w:val="24"/>
+        </w:rPr>
+        <w:t>taking into account</w:t>
+      </w:r>
+      <w:proofErr w:type="gramEnd"/>
+      <w:r>
+        <w:rPr>
+          <w:rFonts w:ascii="Candara" w:hAnsi="Candara"/>
+          <w:sz w:val="24"/>
+          <w:szCs w:val="24"/>
+        </w:rPr>
+        <w:t xml:space="preserve"> the terms of the Public Interest Disclosure Act 1998, which protects workers making disclosures about certain matters of concern where those disclosures are made in accordance with the act’s provisions. </w:t>
       </w:r>
     </w:p>
     <w:p>

</xml_diff>